<commit_message>
Update game and next steps
</commit_message>
<xml_diff>
--- a/Choose Your Own Adventure Game.docx
+++ b/Choose Your Own Adventure Game.docx
@@ -1,6 +1,6 @@
 
 <file path=word/document.xml><?xml version="1.0" encoding="utf-8"?>
-<w:document xmlns:wpc="http://schemas.microsoft.com/office/word/2010/wordprocessingCanvas" xmlns:cx="http://schemas.microsoft.com/office/drawing/2014/chartex" xmlns:mc="http://schemas.openxmlformats.org/markup-compatibility/2006" xmlns:o="urn:schemas-microsoft-com:office:office" xmlns:r="http://schemas.openxmlformats.org/officeDocument/2006/relationships" xmlns:m="http://schemas.openxmlformats.org/officeDocument/2006/math" xmlns:v="urn:schemas-microsoft-com:vml" xmlns:wp14="http://schemas.microsoft.com/office/word/2010/wordprocessingDrawing" xmlns:wp="http://schemas.openxmlformats.org/drawingml/2006/wordprocessingDrawing" xmlns:w10="urn:schemas-microsoft-com:office:word" xmlns:w="http://schemas.openxmlformats.org/wordprocessingml/2006/main" xmlns:w14="http://schemas.microsoft.com/office/word/2010/wordml" xmlns:w15="http://schemas.microsoft.com/office/word/2012/wordml" xmlns:w16se="http://schemas.microsoft.com/office/word/2015/wordml/symex" xmlns:wpg="http://schemas.microsoft.com/office/word/2010/wordprocessingGroup" xmlns:wpi="http://schemas.microsoft.com/office/word/2010/wordprocessingInk" xmlns:wne="http://schemas.microsoft.com/office/word/2006/wordml" xmlns:wps="http://schemas.microsoft.com/office/word/2010/wordprocessingShape" mc:Ignorable="w14 w15 w16se wp14">
+<w:document xmlns:wpc="http://schemas.microsoft.com/office/word/2010/wordprocessingCanvas" xmlns:cx="http://schemas.microsoft.com/office/drawing/2014/chartex" xmlns:cx1="http://schemas.microsoft.com/office/drawing/2015/9/8/chartex" xmlns:cx2="http://schemas.microsoft.com/office/drawing/2015/10/21/chartex" xmlns:cx3="http://schemas.microsoft.com/office/drawing/2016/5/9/chartex" xmlns:cx4="http://schemas.microsoft.com/office/drawing/2016/5/10/chartex" xmlns:cx5="http://schemas.microsoft.com/office/drawing/2016/5/11/chartex" xmlns:cx6="http://schemas.microsoft.com/office/drawing/2016/5/12/chartex" xmlns:cx7="http://schemas.microsoft.com/office/drawing/2016/5/13/chartex" xmlns:cx8="http://schemas.microsoft.com/office/drawing/2016/5/14/chartex" xmlns:mc="http://schemas.openxmlformats.org/markup-compatibility/2006" xmlns:aink="http://schemas.microsoft.com/office/drawing/2016/ink" xmlns:am3d="http://schemas.microsoft.com/office/drawing/2017/model3d" xmlns:o="urn:schemas-microsoft-com:office:office" xmlns:r="http://schemas.openxmlformats.org/officeDocument/2006/relationships" xmlns:m="http://schemas.openxmlformats.org/officeDocument/2006/math" xmlns:v="urn:schemas-microsoft-com:vml" xmlns:wp14="http://schemas.microsoft.com/office/word/2010/wordprocessingDrawing" xmlns:wp="http://schemas.openxmlformats.org/drawingml/2006/wordprocessingDrawing" xmlns:w10="urn:schemas-microsoft-com:office:word" xmlns:w="http://schemas.openxmlformats.org/wordprocessingml/2006/main" xmlns:w14="http://schemas.microsoft.com/office/word/2010/wordml" xmlns:w15="http://schemas.microsoft.com/office/word/2012/wordml" xmlns:w16cex="http://schemas.microsoft.com/office/word/2018/wordml/cex" xmlns:w16cid="http://schemas.microsoft.com/office/word/2016/wordml/cid" xmlns:w16="http://schemas.microsoft.com/office/word/2018/wordml" xmlns:w16se="http://schemas.microsoft.com/office/word/2015/wordml/symex" xmlns:wpg="http://schemas.microsoft.com/office/word/2010/wordprocessingGroup" xmlns:wpi="http://schemas.microsoft.com/office/word/2010/wordprocessingInk" xmlns:wne="http://schemas.microsoft.com/office/word/2006/wordml" xmlns:wps="http://schemas.microsoft.com/office/word/2010/wordprocessingShape" mc:Ignorable="w14 w15 w16se w16cid w16 w16cex wp14">
   <w:body>
     <w:p>
       <w:pPr>
@@ -94,7 +94,7 @@
           <w:noProof/>
         </w:rPr>
         <w:drawing>
-          <wp:inline distT="0" distB="0" distL="0" distR="0">
+          <wp:inline distT="0" distB="0" distL="0" distR="0" wp14:anchorId="5BB734AD" wp14:editId="1E6CC045">
             <wp:extent cx="5943600" cy="3338220"/>
             <wp:effectExtent l="0" t="0" r="0" b="0"/>
             <wp:docPr id="1" name="Imagen 1" descr="https://geekandsundry.com/wp-content/uploads/2016/10/why-terrible-gms.jpg"/>
@@ -196,7 +196,7 @@
           <w:noProof/>
         </w:rPr>
         <w:drawing>
-          <wp:inline distT="0" distB="0" distL="0" distR="0">
+          <wp:inline distT="0" distB="0" distL="0" distR="0" wp14:anchorId="4D18CE5D" wp14:editId="4BB1A192">
             <wp:extent cx="2336165" cy="3117850"/>
             <wp:effectExtent l="0" t="0" r="6985" b="6350"/>
             <wp:docPr id="3" name="Imagen 3" descr="Imagen relacionada"/>
@@ -262,7 +262,13 @@
           <w:sz w:val="36"/>
         </w:rPr>
         <w:lastRenderedPageBreak/>
-        <w:t>Goal: Get out to get help for someone of the party, who has been injured</w:t>
+        <w:t xml:space="preserve">Goal: </w:t>
+      </w:r>
+      <w:r>
+        <w:rPr>
+          <w:sz w:val="36"/>
+        </w:rPr>
+        <w:t>Escape the dungeon</w:t>
       </w:r>
     </w:p>
     <w:p>
@@ -273,8 +279,6 @@
           <w:sz w:val="36"/>
         </w:rPr>
       </w:pPr>
-      <w:bookmarkStart w:id="0" w:name="_GoBack"/>
-      <w:bookmarkEnd w:id="0"/>
     </w:p>
     <w:p>
       <w:pPr>
@@ -296,7 +300,7 @@
 </file>
 
 <file path=word/numbering.xml><?xml version="1.0" encoding="utf-8"?>
-<w:numbering xmlns:wpc="http://schemas.microsoft.com/office/word/2010/wordprocessingCanvas" xmlns:cx="http://schemas.microsoft.com/office/drawing/2014/chartex" xmlns:mc="http://schemas.openxmlformats.org/markup-compatibility/2006" xmlns:o="urn:schemas-microsoft-com:office:office" xmlns:r="http://schemas.openxmlformats.org/officeDocument/2006/relationships" xmlns:m="http://schemas.openxmlformats.org/officeDocument/2006/math" xmlns:v="urn:schemas-microsoft-com:vml" xmlns:wp14="http://schemas.microsoft.com/office/word/2010/wordprocessingDrawing" xmlns:wp="http://schemas.openxmlformats.org/drawingml/2006/wordprocessingDrawing" xmlns:w10="urn:schemas-microsoft-com:office:word" xmlns:w="http://schemas.openxmlformats.org/wordprocessingml/2006/main" xmlns:w14="http://schemas.microsoft.com/office/word/2010/wordml" xmlns:w15="http://schemas.microsoft.com/office/word/2012/wordml" xmlns:w16se="http://schemas.microsoft.com/office/word/2015/wordml/symex" xmlns:wpg="http://schemas.microsoft.com/office/word/2010/wordprocessingGroup" xmlns:wpi="http://schemas.microsoft.com/office/word/2010/wordprocessingInk" xmlns:wne="http://schemas.microsoft.com/office/word/2006/wordml" xmlns:wps="http://schemas.microsoft.com/office/word/2010/wordprocessingShape" mc:Ignorable="w14 w15 w16se wp14">
+<w:numbering xmlns:wpc="http://schemas.microsoft.com/office/word/2010/wordprocessingCanvas" xmlns:cx="http://schemas.microsoft.com/office/drawing/2014/chartex" xmlns:cx1="http://schemas.microsoft.com/office/drawing/2015/9/8/chartex" xmlns:cx2="http://schemas.microsoft.com/office/drawing/2015/10/21/chartex" xmlns:cx3="http://schemas.microsoft.com/office/drawing/2016/5/9/chartex" xmlns:cx4="http://schemas.microsoft.com/office/drawing/2016/5/10/chartex" xmlns:cx5="http://schemas.microsoft.com/office/drawing/2016/5/11/chartex" xmlns:cx6="http://schemas.microsoft.com/office/drawing/2016/5/12/chartex" xmlns:cx7="http://schemas.microsoft.com/office/drawing/2016/5/13/chartex" xmlns:cx8="http://schemas.microsoft.com/office/drawing/2016/5/14/chartex" xmlns:mc="http://schemas.openxmlformats.org/markup-compatibility/2006" xmlns:aink="http://schemas.microsoft.com/office/drawing/2016/ink" xmlns:am3d="http://schemas.microsoft.com/office/drawing/2017/model3d" xmlns:o="urn:schemas-microsoft-com:office:office" xmlns:r="http://schemas.openxmlformats.org/officeDocument/2006/relationships" xmlns:m="http://schemas.openxmlformats.org/officeDocument/2006/math" xmlns:v="urn:schemas-microsoft-com:vml" xmlns:wp14="http://schemas.microsoft.com/office/word/2010/wordprocessingDrawing" xmlns:wp="http://schemas.openxmlformats.org/drawingml/2006/wordprocessingDrawing" xmlns:w10="urn:schemas-microsoft-com:office:word" xmlns:w="http://schemas.openxmlformats.org/wordprocessingml/2006/main" xmlns:w14="http://schemas.microsoft.com/office/word/2010/wordml" xmlns:w15="http://schemas.microsoft.com/office/word/2012/wordml" xmlns:w16cex="http://schemas.microsoft.com/office/word/2018/wordml/cex" xmlns:w16cid="http://schemas.microsoft.com/office/word/2016/wordml/cid" xmlns:w16="http://schemas.microsoft.com/office/word/2018/wordml" xmlns:w16se="http://schemas.microsoft.com/office/word/2015/wordml/symex" xmlns:wpg="http://schemas.microsoft.com/office/word/2010/wordprocessingGroup" xmlns:wpi="http://schemas.microsoft.com/office/word/2010/wordprocessingInk" xmlns:wne="http://schemas.microsoft.com/office/word/2006/wordml" xmlns:wps="http://schemas.microsoft.com/office/word/2010/wordprocessingShape" mc:Ignorable="w14 w15 w16se w16cid w16 w16cex wp14">
   <w:abstractNum w:abstractNumId="0" w15:restartNumberingAfterBreak="0">
     <w:nsid w:val="24726436"/>
     <w:multiLevelType w:val="hybridMultilevel"/>
@@ -533,7 +537,7 @@
 </file>
 
 <file path=word/styles.xml><?xml version="1.0" encoding="utf-8"?>
-<w:styles xmlns:mc="http://schemas.openxmlformats.org/markup-compatibility/2006" xmlns:r="http://schemas.openxmlformats.org/officeDocument/2006/relationships" xmlns:w="http://schemas.openxmlformats.org/wordprocessingml/2006/main" xmlns:w14="http://schemas.microsoft.com/office/word/2010/wordml" xmlns:w15="http://schemas.microsoft.com/office/word/2012/wordml" xmlns:w16se="http://schemas.microsoft.com/office/word/2015/wordml/symex" mc:Ignorable="w14 w15 w16se">
+<w:styles xmlns:mc="http://schemas.openxmlformats.org/markup-compatibility/2006" xmlns:r="http://schemas.openxmlformats.org/officeDocument/2006/relationships" xmlns:w="http://schemas.openxmlformats.org/wordprocessingml/2006/main" xmlns:w14="http://schemas.microsoft.com/office/word/2010/wordml" xmlns:w15="http://schemas.microsoft.com/office/word/2012/wordml" xmlns:w16cex="http://schemas.microsoft.com/office/word/2018/wordml/cex" xmlns:w16cid="http://schemas.microsoft.com/office/word/2016/wordml/cid" xmlns:w16="http://schemas.microsoft.com/office/word/2018/wordml" xmlns:w16se="http://schemas.microsoft.com/office/word/2015/wordml/symex" mc:Ignorable="w14 w15 w16se w16cid w16 w16cex">
   <w:docDefaults>
     <w:rPrDefault>
       <w:rPr>
@@ -549,7 +553,7 @@
       </w:pPr>
     </w:pPrDefault>
   </w:docDefaults>
-  <w:latentStyles w:defLockedState="0" w:defUIPriority="99" w:defSemiHidden="0" w:defUnhideWhenUsed="0" w:defQFormat="0" w:count="371">
+  <w:latentStyles w:defLockedState="0" w:defUIPriority="99" w:defSemiHidden="0" w:defUnhideWhenUsed="0" w:defQFormat="0" w:count="376">
     <w:lsdException w:name="Normal" w:uiPriority="0" w:qFormat="1"/>
     <w:lsdException w:name="heading 1" w:uiPriority="9" w:qFormat="1"/>
     <w:lsdException w:name="heading 2" w:semiHidden="1" w:uiPriority="9" w:unhideWhenUsed="1" w:qFormat="1"/>
@@ -655,7 +659,6 @@
     <w:lsdException w:name="HTML Sample" w:semiHidden="1" w:unhideWhenUsed="1"/>
     <w:lsdException w:name="HTML Typewriter" w:semiHidden="1" w:unhideWhenUsed="1"/>
     <w:lsdException w:name="HTML Variable" w:semiHidden="1" w:unhideWhenUsed="1"/>
-    <w:lsdException w:name="Normal Table" w:semiHidden="1" w:unhideWhenUsed="1"/>
     <w:lsdException w:name="annotation subject" w:semiHidden="1" w:unhideWhenUsed="1"/>
     <w:lsdException w:name="No List" w:semiHidden="1" w:unhideWhenUsed="1"/>
     <w:lsdException w:name="Outline List 1" w:semiHidden="1" w:unhideWhenUsed="1"/>
@@ -698,11 +701,8 @@
     <w:lsdException w:name="Table Contemporary" w:semiHidden="1" w:unhideWhenUsed="1"/>
     <w:lsdException w:name="Table Elegant" w:semiHidden="1" w:unhideWhenUsed="1"/>
     <w:lsdException w:name="Table Professional" w:semiHidden="1" w:unhideWhenUsed="1"/>
-    <w:lsdException w:name="Table Subtle 1" w:semiHidden="1" w:unhideWhenUsed="1"/>
     <w:lsdException w:name="Table Subtle 2" w:semiHidden="1" w:unhideWhenUsed="1"/>
     <w:lsdException w:name="Table Web 1" w:semiHidden="1" w:unhideWhenUsed="1"/>
-    <w:lsdException w:name="Table Web 2" w:semiHidden="1" w:unhideWhenUsed="1"/>
-    <w:lsdException w:name="Table Web 3" w:semiHidden="1" w:unhideWhenUsed="1"/>
     <w:lsdException w:name="Balloon Text" w:semiHidden="1" w:unhideWhenUsed="1"/>
     <w:lsdException w:name="Table Grid" w:uiPriority="39"/>
     <w:lsdException w:name="Table Theme" w:semiHidden="1" w:unhideWhenUsed="1"/>
@@ -921,6 +921,11 @@
     <w:lsdException w:name="List Table 5 Dark Accent 6" w:uiPriority="50"/>
     <w:lsdException w:name="List Table 6 Colorful Accent 6" w:uiPriority="51"/>
     <w:lsdException w:name="List Table 7 Colorful Accent 6" w:uiPriority="52"/>
+    <w:lsdException w:name="Mention" w:semiHidden="1" w:unhideWhenUsed="1"/>
+    <w:lsdException w:name="Smart Hyperlink" w:semiHidden="1" w:unhideWhenUsed="1"/>
+    <w:lsdException w:name="Hashtag" w:semiHidden="1" w:unhideWhenUsed="1"/>
+    <w:lsdException w:name="Unresolved Mention" w:semiHidden="1" w:unhideWhenUsed="1"/>
+    <w:lsdException w:name="Smart Link" w:semiHidden="1" w:unhideWhenUsed="1"/>
   </w:latentStyles>
   <w:style w:type="paragraph" w:default="1" w:styleId="Normal">
     <w:name w:val="Normal"/>

</xml_diff>